<commit_message>
update wechat-study book and Unit Test book and web-pre book
</commit_message>
<xml_diff>
--- a/Unit Test.docx
+++ b/Unit Test.docx
@@ -67,11 +67,6 @@
       </w:r>
     </w:p>
     <w:p>
-      <w:pPr>
-        <w:rPr>
-          <w:rFonts w:hint="eastAsia"/>
-        </w:rPr>
-      </w:pPr>
       <w:r>
         <w:t xml:space="preserve">        </w:t>
       </w:r>
@@ -95,115 +90,110 @@
           <w:rFonts w:hint="eastAsia"/>
         </w:rPr>
         <w:t>方法里面初始化需要用到的对象，或者自定义方法初始化对象，要用到时调用即可。</w:t>
+      </w:r>
+    </w:p>
+    <w:p/>
+    <w:p>
+      <w:r>
+        <w:t xml:space="preserve">        whe</w:t>
+      </w:r>
+      <w:r>
+        <w:rPr>
+          <w:rFonts w:hint="eastAsia"/>
+        </w:rPr>
+        <w:t>n</w:t>
+      </w:r>
+      <w:r>
+        <w:t>(</w:t>
+      </w:r>
+      <w:r>
+        <w:rPr>
+          <w:color w:val="FF0000"/>
+        </w:rPr>
+        <w:t>Class.method(parameter)</w:t>
+      </w:r>
+      <w:r>
+        <w:t>).</w:t>
+      </w:r>
+      <w:r>
+        <w:t>thReturn(</w:t>
+      </w:r>
+      <w:r>
+        <w:rPr>
+          <w:color w:val="FF0000"/>
+        </w:rPr>
+        <w:t>Object</w:t>
+      </w:r>
+      <w:r>
+        <w:t>);</w:t>
+      </w:r>
+    </w:p>
+    <w:p/>
+    <w:p>
+      <w:r>
+        <w:t xml:space="preserve">        //  </w:t>
+      </w:r>
+      <w:r>
+        <w:rPr>
+          <w:rFonts w:hint="eastAsia"/>
+        </w:rPr>
+        <w:t>断言输出的对象的值是否与预期一致</w:t>
+      </w:r>
+    </w:p>
+    <w:p>
+      <w:r>
+        <w:t xml:space="preserve">        // </w:t>
+      </w:r>
+      <w:r>
+        <w:t xml:space="preserve"> import static org.assertj.core.api.Java6Assertions.assertThat;</w:t>
+      </w:r>
+    </w:p>
+    <w:p>
+      <w:r>
+        <w:t xml:space="preserve">        assertThat(</w:t>
+      </w:r>
+      <w:r>
+        <w:rPr>
+          <w:color w:val="FF0000"/>
+        </w:rPr>
+        <w:t>Object. property</w:t>
+      </w:r>
+      <w:r>
+        <w:t>).</w:t>
+      </w:r>
+      <w:r>
+        <w:t xml:space="preserve"> isEqualT</w:t>
+      </w:r>
+      <w:r>
+        <w:rPr>
+          <w:rFonts w:hint="eastAsia"/>
+        </w:rPr>
+        <w:t>o(</w:t>
+      </w:r>
+      <w:r>
+        <w:rPr>
+          <w:color w:val="FF0000"/>
+        </w:rPr>
+        <w:t>Value</w:t>
+      </w:r>
+      <w:r>
+        <w:t xml:space="preserve">);  </w:t>
+      </w:r>
+    </w:p>
+    <w:p/>
+    <w:p>
+      <w:r>
+        <w:t xml:space="preserve">        //  </w:t>
+      </w:r>
+      <w:r>
+        <w:rPr>
+          <w:rFonts w:hint="eastAsia"/>
+        </w:rPr>
+        <w:t>断言调用的方法次数是否与预期一致</w:t>
       </w:r>
       <w:bookmarkStart w:id="0" w:name="_GoBack"/>
       <w:bookmarkEnd w:id="0"/>
     </w:p>
-    <w:p/>
-    <w:p>
-      <w:r>
-        <w:t xml:space="preserve">        whe</w:t>
-      </w:r>
-      <w:r>
-        <w:rPr>
-          <w:rFonts w:hint="eastAsia"/>
-        </w:rPr>
-        <w:t>n</w:t>
-      </w:r>
-      <w:r>
-        <w:t>(</w:t>
-      </w:r>
-      <w:r>
-        <w:rPr>
-          <w:color w:val="FF0000"/>
-        </w:rPr>
-        <w:t>Class.method(parameter)</w:t>
-      </w:r>
-      <w:r>
-        <w:t>).</w:t>
-      </w:r>
-      <w:r>
-        <w:t>thReturn(</w:t>
-      </w:r>
-      <w:r>
-        <w:rPr>
-          <w:color w:val="FF0000"/>
-        </w:rPr>
-        <w:t>Object</w:t>
-      </w:r>
-      <w:r>
-        <w:t>);</w:t>
-      </w:r>
-    </w:p>
-    <w:p/>
-    <w:p>
-      <w:pPr>
-        <w:rPr>
-          <w:rFonts w:hint="eastAsia"/>
-        </w:rPr>
-      </w:pPr>
-      <w:r>
-        <w:t xml:space="preserve">        //  </w:t>
-      </w:r>
-      <w:r>
-        <w:rPr>
-          <w:rFonts w:hint="eastAsia"/>
-        </w:rPr>
-        <w:t>断言输出的对象的值是否与预期一致</w:t>
-      </w:r>
-    </w:p>
-    <w:p>
-      <w:r>
-        <w:t xml:space="preserve">        // </w:t>
-      </w:r>
-      <w:r>
-        <w:t xml:space="preserve"> import static org.assertj.core.api.Java6Assertions.assertThat;</w:t>
-      </w:r>
-    </w:p>
-    <w:p>
-      <w:r>
-        <w:t xml:space="preserve">        assertThat(</w:t>
-      </w:r>
-      <w:r>
-        <w:rPr>
-          <w:color w:val="FF0000"/>
-        </w:rPr>
-        <w:t>Object. property</w:t>
-      </w:r>
-      <w:r>
-        <w:t>).</w:t>
-      </w:r>
-      <w:r>
-        <w:t xml:space="preserve"> isEqualT</w:t>
-      </w:r>
-      <w:r>
-        <w:rPr>
-          <w:rFonts w:hint="eastAsia"/>
-        </w:rPr>
-        <w:t>o(</w:t>
-      </w:r>
-      <w:r>
-        <w:rPr>
-          <w:color w:val="FF0000"/>
-        </w:rPr>
-        <w:t>Value</w:t>
-      </w:r>
-      <w:r>
-        <w:t xml:space="preserve">);  </w:t>
-      </w:r>
-    </w:p>
-    <w:p/>
-    <w:p>
-      <w:r>
-        <w:t xml:space="preserve">        //  </w:t>
-      </w:r>
-      <w:r>
-        <w:rPr>
-          <w:rFonts w:hint="eastAsia"/>
-        </w:rPr>
-        <w:t>断言调用的方法次数是否与预期一致</w:t>
-      </w:r>
-    </w:p>
     <w:p>
       <w:r>
         <w:t xml:space="preserve">        //  </w:t>
@@ -287,342 +277,344 @@
     </w:p>
     <w:p>
       <w:r>
-        <w:t>mockMvc.perform(get("/admin/company?scacCode=PSHY")</w:t>
-      </w:r>
-    </w:p>
+        <w:t>mockMvc.perform(get("/</w:t>
+      </w:r>
+      <w:r>
+        <w:t>xxx</w:t>
+      </w:r>
+      <w:r>
+        <w:t>/</w:t>
+      </w:r>
+      <w:r>
+        <w:t>xxx</w:t>
+      </w:r>
+      <w:r>
+        <w:t>?scacCode=PSHY")</w:t>
+      </w:r>
+    </w:p>
+    <w:p>
+      <w:r>
+        <w:rPr>
+          <w:rFonts w:hint="eastAsia"/>
+        </w:rPr>
+        <w:t xml:space="preserve">      .contentType(MediaType.APPLICATION_</w:t>
+      </w:r>
+      <w:r>
+        <w:t xml:space="preserve"> </w:t>
+      </w:r>
+      <w:r>
+        <w:t>JSON</w:t>
+      </w:r>
+      <w:r>
+        <w:rPr>
+          <w:rFonts w:hint="eastAsia"/>
+        </w:rPr>
+        <w:t xml:space="preserve">)) // </w:t>
+      </w:r>
+      <w:r>
+        <w:rPr>
+          <w:rFonts w:hint="eastAsia"/>
+        </w:rPr>
+        <w:t>数据的格式</w:t>
+      </w:r>
+    </w:p>
+    <w:p>
+      <w:r>
+        <w:rPr>
+          <w:rFonts w:hint="eastAsia"/>
+        </w:rPr>
+        <w:t xml:space="preserve">      .andExpect(status().isOk()) // </w:t>
+      </w:r>
+      <w:r>
+        <w:rPr>
+          <w:rFonts w:hint="eastAsia"/>
+        </w:rPr>
+        <w:t>返回的状态是</w:t>
+      </w:r>
+      <w:r>
+        <w:rPr>
+          <w:rFonts w:hint="eastAsia"/>
+        </w:rPr>
+        <w:t>200</w:t>
+      </w:r>
+    </w:p>
+    <w:p>
+      <w:r>
+        <w:rPr>
+          <w:rFonts w:hint="eastAsia"/>
+        </w:rPr>
+        <w:t xml:space="preserve">      .andDo(print()) // </w:t>
+      </w:r>
+      <w:r>
+        <w:rPr>
+          <w:rFonts w:hint="eastAsia"/>
+        </w:rPr>
+        <w:t>打印出请求和相应的内容</w:t>
+      </w:r>
+    </w:p>
+    <w:p>
+      <w:r>
+        <w:rPr>
+          <w:rFonts w:hint="eastAsia"/>
+        </w:rPr>
+        <w:t xml:space="preserve">      .andExpect(jsonPath("$.scacCode",is("PSHY"))); // </w:t>
+      </w:r>
+      <w:r>
+        <w:rPr>
+          <w:rFonts w:hint="eastAsia"/>
+        </w:rPr>
+        <w:t>返回的</w:t>
+      </w:r>
+      <w:r>
+        <w:rPr>
+          <w:rFonts w:hint="eastAsia"/>
+        </w:rPr>
+        <w:t>json</w:t>
+      </w:r>
+      <w:r>
+        <w:rPr>
+          <w:rFonts w:hint="eastAsia"/>
+        </w:rPr>
+        <w:t>串的</w:t>
+      </w:r>
+      <w:r>
+        <w:rPr>
+          <w:rFonts w:hint="eastAsia"/>
+        </w:rPr>
+        <w:t>scacCode</w:t>
+      </w:r>
+      <w:r>
+        <w:rPr>
+          <w:rFonts w:hint="eastAsia"/>
+        </w:rPr>
+        <w:t>属性值为</w:t>
+      </w:r>
+      <w:r>
+        <w:rPr>
+          <w:rFonts w:hint="eastAsia"/>
+        </w:rPr>
+        <w:t>PSHY</w:t>
+      </w:r>
+    </w:p>
+    <w:p/>
+    <w:p>
+      <w:r>
+        <w:rPr>
+          <w:rFonts w:hint="eastAsia"/>
+        </w:rPr>
+        <w:t>如果要求传入的参数是</w:t>
+      </w:r>
+      <w:r>
+        <w:rPr>
+          <w:rFonts w:hint="eastAsia"/>
+        </w:rPr>
+        <w:t>@</w:t>
+      </w:r>
+      <w:r>
+        <w:t>ResponseBody</w:t>
+      </w:r>
+      <w:r>
+        <w:rPr>
+          <w:rFonts w:hint="eastAsia"/>
+        </w:rPr>
+        <w:t>，则需要传入</w:t>
+      </w:r>
+      <w:r>
+        <w:rPr>
+          <w:rFonts w:hint="eastAsia"/>
+        </w:rPr>
+        <w:t>j</w:t>
+      </w:r>
+      <w:r>
+        <w:t>son</w:t>
+      </w:r>
+      <w:r>
+        <w:rPr>
+          <w:rFonts w:hint="eastAsia"/>
+        </w:rPr>
+        <w:t>串，还需要把内容放在</w:t>
+      </w:r>
+      <w:r>
+        <w:rPr>
+          <w:rFonts w:hint="eastAsia"/>
+        </w:rPr>
+        <w:t>b</w:t>
+      </w:r>
+      <w:r>
+        <w:t>ody</w:t>
+      </w:r>
+      <w:r>
+        <w:rPr>
+          <w:rFonts w:hint="eastAsia"/>
+        </w:rPr>
+        <w:t>里面，用</w:t>
+      </w:r>
+      <w:r>
+        <w:rPr>
+          <w:rFonts w:hint="eastAsia"/>
+        </w:rPr>
+        <w:t>.c</w:t>
+      </w:r>
+      <w:r>
+        <w:t>ontent</w:t>
+      </w:r>
+      <w:r>
+        <w:rPr>
+          <w:rFonts w:hint="eastAsia"/>
+        </w:rPr>
+        <w:t>(</w:t>
+      </w:r>
+      <w:r>
+        <w:t>)</w:t>
+      </w:r>
+      <w:r>
+        <w:rPr>
+          <w:rFonts w:hint="eastAsia"/>
+        </w:rPr>
+        <w:t>放入：</w:t>
+      </w:r>
+    </w:p>
+    <w:p>
+      <w:r>
+        <w:lastRenderedPageBreak/>
+        <w:t>mockMvc.perform(post("/</w:t>
+      </w:r>
+      <w:r>
+        <w:t>xxx</w:t>
+      </w:r>
+      <w:r>
+        <w:t>/</w:t>
+      </w:r>
+      <w:r>
+        <w:t>xxx</w:t>
+      </w:r>
+      <w:r>
+        <w:t>/</w:t>
+      </w:r>
+      <w:r>
+        <w:t>xxx</w:t>
+      </w:r>
+      <w:r>
+        <w:t>")</w:t>
+      </w:r>
+    </w:p>
+    <w:p>
+      <w:r>
+        <w:t xml:space="preserve">      .content("{}")</w:t>
+      </w:r>
+    </w:p>
+    <w:p>
+      <w:r>
+        <w:t xml:space="preserve">      .accept(MediaType.APPLICATION_JSON)</w:t>
+      </w:r>
+    </w:p>
+    <w:p>
+      <w:r>
+        <w:t xml:space="preserve">      .contentType(MediaType.APPLICATION_JSON))</w:t>
+      </w:r>
+    </w:p>
+    <w:p>
+      <w:r>
+        <w:t xml:space="preserve">      .andDo(print())</w:t>
+      </w:r>
+    </w:p>
+    <w:p>
+      <w:r>
+        <w:t xml:space="preserve">      .andExpect(status().isOk());</w:t>
+      </w:r>
+    </w:p>
+    <w:p/>
+    <w:p>
+      <w:r>
+        <w:rPr>
+          <w:rFonts w:hint="eastAsia"/>
+        </w:rPr>
+        <w:t>或者：</w:t>
+      </w:r>
+    </w:p>
+    <w:p>
+      <w:r>
+        <w:t xml:space="preserve">    //</w:t>
+      </w:r>
+      <w:r>
+        <w:rPr>
+          <w:rFonts w:hint="eastAsia"/>
+        </w:rPr>
+        <w:t>设计一个</w:t>
+      </w:r>
+      <w:r>
+        <w:rPr>
+          <w:rFonts w:hint="eastAsia"/>
+        </w:rPr>
+        <w:t>j</w:t>
+      </w:r>
+      <w:r>
+        <w:t>son</w:t>
+      </w:r>
+      <w:r>
+        <w:rPr>
+          <w:rFonts w:hint="eastAsia"/>
+        </w:rPr>
+        <w:t>格式的对象进行赋值</w:t>
+      </w:r>
+    </w:p>
+    <w:p>
+      <w:r>
+        <w:t xml:space="preserve">    ObjectMapper mapper = new ObjectMapper();</w:t>
+      </w:r>
+    </w:p>
+    <w:p>
+      <w:r>
+        <w:t xml:space="preserve">    ObjectWriter ow = mapper.writer().withDefaultPrettyPrinter();</w:t>
+      </w:r>
+    </w:p>
+    <w:p>
+      <w:r>
+        <w:t xml:space="preserve">    String requestJson = ow.writeValueAsString(browserSceneLog);</w:t>
+      </w:r>
+    </w:p>
+    <w:p/>
+    <w:p>
+      <w:r>
+        <w:t xml:space="preserve">    mockMvc.perform(post("/</w:t>
+      </w:r>
+      <w:r>
+        <w:t>xxx</w:t>
+      </w:r>
+      <w:r>
+        <w:t>?browserSceneLog=" + requestJson)</w:t>
+      </w:r>
+    </w:p>
+    <w:p>
+      <w:r>
+        <w:t xml:space="preserve">      .content(requestJson)</w:t>
+      </w:r>
+    </w:p>
+    <w:p>
+      <w:r>
+        <w:t xml:space="preserve">      .contentType(MediaType.APPLICATION_JSON))</w:t>
+      </w:r>
+    </w:p>
+    <w:p>
+      <w:r>
+        <w:t xml:space="preserve">      .andDo(print())</w:t>
+      </w:r>
+    </w:p>
+    <w:p>
+      <w:r>
+        <w:t xml:space="preserve">      .andExpect(status().isOk())</w:t>
+      </w:r>
+    </w:p>
+    <w:p>
+      <w:r>
+        <w:t xml:space="preserve">      .andExpect(jsonPath("$.type", is("Typec")));</w:t>
+      </w:r>
+    </w:p>
+    <w:p/>
+    <w:p/>
     <w:p>
       <w:pPr>
         <w:rPr>
-          <w:rFonts w:hint="eastAsia"/>
-        </w:rPr>
-      </w:pPr>
-      <w:r>
-        <w:rPr>
-          <w:rFonts w:hint="eastAsia"/>
-        </w:rPr>
-        <w:t xml:space="preserve">      .contentType(MediaType.APPLICATION_</w:t>
-      </w:r>
-      <w:r>
-        <w:t xml:space="preserve"> </w:t>
-      </w:r>
-      <w:r>
-        <w:t>JSON</w:t>
-      </w:r>
-      <w:r>
-        <w:rPr>
-          <w:rFonts w:hint="eastAsia"/>
-        </w:rPr>
-        <w:t xml:space="preserve">)) // </w:t>
-      </w:r>
-      <w:r>
-        <w:rPr>
-          <w:rFonts w:hint="eastAsia"/>
-        </w:rPr>
-        <w:t>数据的格式</w:t>
-      </w:r>
-    </w:p>
-    <w:p>
-      <w:pPr>
-        <w:rPr>
-          <w:rFonts w:hint="eastAsia"/>
-        </w:rPr>
-      </w:pPr>
-      <w:r>
-        <w:rPr>
-          <w:rFonts w:hint="eastAsia"/>
-        </w:rPr>
-        <w:t xml:space="preserve">      .andExpect(status().isOk()) // </w:t>
-      </w:r>
-      <w:r>
-        <w:rPr>
-          <w:rFonts w:hint="eastAsia"/>
-        </w:rPr>
-        <w:t>返回的状态是</w:t>
-      </w:r>
-      <w:r>
-        <w:rPr>
-          <w:rFonts w:hint="eastAsia"/>
-        </w:rPr>
-        <w:t>200</w:t>
-      </w:r>
-    </w:p>
-    <w:p>
-      <w:pPr>
-        <w:rPr>
-          <w:rFonts w:hint="eastAsia"/>
-        </w:rPr>
-      </w:pPr>
-      <w:r>
-        <w:rPr>
-          <w:rFonts w:hint="eastAsia"/>
-        </w:rPr>
-        <w:t xml:space="preserve">      .andDo(print()) // </w:t>
-      </w:r>
-      <w:r>
-        <w:rPr>
-          <w:rFonts w:hint="eastAsia"/>
-        </w:rPr>
-        <w:t>打印出请求和相应的内容</w:t>
-      </w:r>
-    </w:p>
-    <w:p>
-      <w:pPr>
-        <w:rPr>
-          <w:rFonts w:hint="eastAsia"/>
-        </w:rPr>
-      </w:pPr>
-      <w:r>
-        <w:rPr>
-          <w:rFonts w:hint="eastAsia"/>
-        </w:rPr>
-        <w:t xml:space="preserve">      .andExpect(jsonPath("$.scacCode",is("PSHY"))); // </w:t>
-      </w:r>
-      <w:r>
-        <w:rPr>
-          <w:rFonts w:hint="eastAsia"/>
-        </w:rPr>
-        <w:t>返回的</w:t>
-      </w:r>
-      <w:r>
-        <w:rPr>
-          <w:rFonts w:hint="eastAsia"/>
-        </w:rPr>
-        <w:t>json</w:t>
-      </w:r>
-      <w:r>
-        <w:rPr>
-          <w:rFonts w:hint="eastAsia"/>
-        </w:rPr>
-        <w:t>串的</w:t>
-      </w:r>
-      <w:r>
-        <w:rPr>
-          <w:rFonts w:hint="eastAsia"/>
-        </w:rPr>
-        <w:t>scacCode</w:t>
-      </w:r>
-      <w:r>
-        <w:rPr>
-          <w:rFonts w:hint="eastAsia"/>
-        </w:rPr>
-        <w:t>属性值为</w:t>
-      </w:r>
-      <w:r>
-        <w:rPr>
-          <w:rFonts w:hint="eastAsia"/>
-        </w:rPr>
-        <w:t>PSHY</w:t>
-      </w:r>
-    </w:p>
-    <w:p/>
-    <w:p>
-      <w:pPr>
-        <w:rPr>
-          <w:rFonts w:hint="eastAsia"/>
-        </w:rPr>
-      </w:pPr>
-      <w:r>
-        <w:rPr>
-          <w:rFonts w:hint="eastAsia"/>
-        </w:rPr>
-        <w:t>如果要求传入的参数是</w:t>
-      </w:r>
-      <w:r>
-        <w:rPr>
-          <w:rFonts w:hint="eastAsia"/>
-        </w:rPr>
-        <w:t>@</w:t>
-      </w:r>
-      <w:r>
-        <w:t>ResponseBody</w:t>
-      </w:r>
-      <w:r>
-        <w:rPr>
-          <w:rFonts w:hint="eastAsia"/>
-        </w:rPr>
-        <w:t>，则需要传入</w:t>
-      </w:r>
-      <w:r>
-        <w:rPr>
-          <w:rFonts w:hint="eastAsia"/>
-        </w:rPr>
-        <w:t>j</w:t>
-      </w:r>
-      <w:r>
-        <w:t>son</w:t>
-      </w:r>
-      <w:r>
-        <w:rPr>
-          <w:rFonts w:hint="eastAsia"/>
-        </w:rPr>
-        <w:t>串，还需要把内容放在</w:t>
-      </w:r>
-      <w:r>
-        <w:rPr>
-          <w:rFonts w:hint="eastAsia"/>
-        </w:rPr>
-        <w:t>b</w:t>
-      </w:r>
-      <w:r>
-        <w:t>ody</w:t>
-      </w:r>
-      <w:r>
-        <w:rPr>
-          <w:rFonts w:hint="eastAsia"/>
-        </w:rPr>
-        <w:t>里面，用</w:t>
-      </w:r>
-      <w:r>
-        <w:rPr>
-          <w:rFonts w:hint="eastAsia"/>
-        </w:rPr>
-        <w:t>.c</w:t>
-      </w:r>
-      <w:r>
-        <w:t>ontent</w:t>
-      </w:r>
-      <w:r>
-        <w:rPr>
-          <w:rFonts w:hint="eastAsia"/>
-        </w:rPr>
-        <w:t>(</w:t>
-      </w:r>
-      <w:r>
-        <w:t>)</w:t>
-      </w:r>
-      <w:r>
-        <w:rPr>
-          <w:rFonts w:hint="eastAsia"/>
-        </w:rPr>
-        <w:t>放入：</w:t>
-      </w:r>
-    </w:p>
-    <w:p>
-      <w:r>
-        <w:lastRenderedPageBreak/>
-        <w:t>mockMvc.perform(post("/comparison/fail/reason")</w:t>
-      </w:r>
-    </w:p>
-    <w:p>
-      <w:r>
-        <w:t xml:space="preserve">      .content("{}")</w:t>
-      </w:r>
-    </w:p>
-    <w:p>
-      <w:r>
-        <w:t xml:space="preserve">      .accept(MediaType.APPLICATION_JSON)</w:t>
-      </w:r>
-    </w:p>
-    <w:p>
-      <w:r>
-        <w:t xml:space="preserve">      .contentType(MediaType.APPLICATION_JSON))</w:t>
-      </w:r>
-    </w:p>
-    <w:p>
-      <w:r>
-        <w:t xml:space="preserve">      .andDo(print())</w:t>
-      </w:r>
-    </w:p>
-    <w:p>
-      <w:r>
-        <w:t xml:space="preserve">      .andExpect(status().isOk());</w:t>
-      </w:r>
-    </w:p>
-    <w:p/>
-    <w:p>
-      <w:r>
-        <w:rPr>
-          <w:rFonts w:hint="eastAsia"/>
-        </w:rPr>
-        <w:t>或者：</w:t>
-      </w:r>
-    </w:p>
-    <w:p>
-      <w:pPr>
-        <w:rPr>
-          <w:rFonts w:hint="eastAsia"/>
-        </w:rPr>
-      </w:pPr>
-      <w:r>
-        <w:t xml:space="preserve">    //</w:t>
-      </w:r>
-      <w:r>
-        <w:rPr>
-          <w:rFonts w:hint="eastAsia"/>
-        </w:rPr>
-        <w:t>设计一个</w:t>
-      </w:r>
-      <w:r>
-        <w:rPr>
-          <w:rFonts w:hint="eastAsia"/>
-        </w:rPr>
-        <w:t>j</w:t>
-      </w:r>
-      <w:r>
-        <w:t>son</w:t>
-      </w:r>
-      <w:r>
-        <w:rPr>
-          <w:rFonts w:hint="eastAsia"/>
-        </w:rPr>
-        <w:t>格式的对象进行赋值</w:t>
-      </w:r>
-    </w:p>
-    <w:p>
-      <w:r>
-        <w:t xml:space="preserve">    </w:t>
-      </w:r>
-      <w:r>
-        <w:t>ObjectMapper mapper = new ObjectMapper();</w:t>
-      </w:r>
-    </w:p>
-    <w:p>
-      <w:r>
-        <w:t xml:space="preserve">    ObjectWriter ow = mapper.writer().withDefaultPrettyPrinter();</w:t>
-      </w:r>
-    </w:p>
-    <w:p>
-      <w:r>
-        <w:t xml:space="preserve">    String requestJson = ow.writeValueAsString(browserSceneLog);</w:t>
-      </w:r>
-    </w:p>
-    <w:p/>
-    <w:p>
-      <w:r>
-        <w:t xml:space="preserve">    mockMvc.perform(post("/browser-scene-log?browserSceneLog=" + requestJson)</w:t>
-      </w:r>
-    </w:p>
-    <w:p>
-      <w:r>
-        <w:t xml:space="preserve">      .content(requestJson)</w:t>
-      </w:r>
-    </w:p>
-    <w:p>
-      <w:r>
-        <w:t xml:space="preserve">      .contentType(MediaType.APPLICATION_JSON))</w:t>
-      </w:r>
-    </w:p>
-    <w:p>
-      <w:r>
-        <w:t xml:space="preserve">      .andDo(print())</w:t>
-      </w:r>
-    </w:p>
-    <w:p>
-      <w:r>
-        <w:t xml:space="preserve">      .andExpect(status().isOk())</w:t>
-      </w:r>
-    </w:p>
-    <w:p>
-      <w:r>
-        <w:t xml:space="preserve">      .andExpect(jsonPath("$.type", is("Typec")));</w:t>
-      </w:r>
-    </w:p>
-    <w:p/>
-    <w:p/>
-    <w:p>
-      <w:pPr>
-        <w:rPr>
-          <w:rFonts w:hint="eastAsia"/>
           <w:sz w:val="40"/>
           <w:szCs w:val="40"/>
         </w:rPr>
@@ -643,7 +635,13 @@
     </w:p>
     <w:p>
       <w:r>
-        <w:t>@RequestMapping("/admin")</w:t>
+        <w:t>@RequestMapping("/</w:t>
+      </w:r>
+      <w:r>
+        <w:t>xxx</w:t>
+      </w:r>
+      <w:r>
+        <w:t>")</w:t>
       </w:r>
     </w:p>
     <w:p>
@@ -682,32 +680,21 @@
     <w:p/>
     <w:p>
       <w:r>
-        <w:t xml:space="preserve">  @GetMapping("/company")</w:t>
-      </w:r>
-    </w:p>
-    <w:p>
-      <w:r>
-        <w:t xml:space="preserve">  public CarrierDTO getCompanyByCode(@RequestParam(value = "</w:t>
-      </w:r>
-      <w:r>
-        <w:t>c</w:t>
-      </w:r>
-      <w:r>
-        <w:t xml:space="preserve">ode") String </w:t>
-      </w:r>
-      <w:r>
-        <w:t>c</w:t>
-      </w:r>
-      <w:r>
-        <w:t>ode) {</w:t>
-      </w:r>
-    </w:p>
-    <w:p>
-      <w:pPr>
-        <w:rPr>
-          <w:rFonts w:hint="eastAsia"/>
-        </w:rPr>
-      </w:pPr>
+        <w:t xml:space="preserve">  @GetMapping("/</w:t>
+      </w:r>
+      <w:r>
+        <w:t>xxx</w:t>
+      </w:r>
+      <w:r>
+        <w:t>")</w:t>
+      </w:r>
+    </w:p>
+    <w:p>
+      <w:r>
+        <w:t xml:space="preserve">  public CarrierDTO getCompanyByCode(@RequestParam(value = "code") String code) {</w:t>
+      </w:r>
+    </w:p>
+    <w:p>
       <w:r>
         <w:t xml:space="preserve">    //</w:t>
       </w:r>
@@ -767,10 +754,7 @@
     <w:p/>
     <w:p>
       <w:r>
-        <w:t xml:space="preserve">  </w:t>
-      </w:r>
-      <w:r>
-        <w:t>@InjectMocks</w:t>
+        <w:t xml:space="preserve">  @InjectMocks</w:t>
       </w:r>
     </w:p>
     <w:p>
@@ -831,21 +815,12 @@
     <w:p>
       <w:r>
         <w:lastRenderedPageBreak/>
-        <w:t xml:space="preserve">  public void should_return_result_of_success_and_verify_success_when_call_getCompanyByScacCode_given_scacCode() throws Exception</w:t>
-      </w:r>
-      <w:r>
-        <w:t xml:space="preserve"> </w:t>
-      </w:r>
-      <w:r>
-        <w:t>{</w:t>
-      </w:r>
-    </w:p>
-    <w:p>
-      <w:r>
-        <w:t xml:space="preserve">    </w:t>
-      </w:r>
-      <w:r>
-        <w:t>//given</w:t>
+        <w:t xml:space="preserve">  public void should_return_result_of_success_and_verify_success_when_call_getCompanyByScacCode_given_scacCode() throws Exception {</w:t>
+      </w:r>
+    </w:p>
+    <w:p>
+      <w:r>
+        <w:t xml:space="preserve">    //given</w:t>
       </w:r>
     </w:p>
     <w:p>
@@ -860,10 +835,7 @@
     </w:p>
     <w:p>
       <w:r>
-        <w:t xml:space="preserve">    </w:t>
-      </w:r>
-      <w:r>
-        <w:t>//</w:t>
+        <w:t xml:space="preserve">    //</w:t>
       </w:r>
       <w:r>
         <w:rPr>
@@ -889,19 +861,13 @@
     </w:p>
     <w:p>
       <w:r>
-        <w:t xml:space="preserve">    </w:t>
-      </w:r>
-      <w:r>
-        <w:t>when(carrierService.getOneCarrierData(anyString())).thenReturn(carrierDTO);</w:t>
-      </w:r>
-    </w:p>
-    <w:p/>
-    <w:p>
-      <w:r>
-        <w:t xml:space="preserve">    //when</w:t>
-      </w:r>
-      <w:r>
-        <w:t>,mock</w:t>
+        <w:t xml:space="preserve">    when(carrierService.getOneCarrierData(anyString())).thenReturn(carrierDTO);</w:t>
+      </w:r>
+    </w:p>
+    <w:p/>
+    <w:p>
+      <w:r>
+        <w:t xml:space="preserve">    //when,mock</w:t>
       </w:r>
       <w:r>
         <w:rPr>
@@ -927,15 +893,22 @@
     </w:p>
     <w:p>
       <w:r>
-        <w:t xml:space="preserve">    mockMvc.perform(get("/admin/company?scacCode=PSHY")</w:t>
-      </w:r>
-    </w:p>
-    <w:p>
-      <w:pPr>
-        <w:rPr>
-          <w:rFonts w:hint="eastAsia"/>
-        </w:rPr>
-      </w:pPr>
+        <w:t xml:space="preserve">    mockMvc.perform(get("/</w:t>
+      </w:r>
+      <w:r>
+        <w:t>xxx</w:t>
+      </w:r>
+      <w:r>
+        <w:t>/</w:t>
+      </w:r>
+      <w:r>
+        <w:t>xxx</w:t>
+      </w:r>
+      <w:r>
+        <w:t>?scacCode=PSHY")</w:t>
+      </w:r>
+    </w:p>
+    <w:p>
       <w:r>
         <w:rPr>
           <w:rFonts w:hint="eastAsia"/>
@@ -950,11 +923,6 @@
       </w:r>
     </w:p>
     <w:p>
-      <w:pPr>
-        <w:rPr>
-          <w:rFonts w:hint="eastAsia"/>
-        </w:rPr>
-      </w:pPr>
       <w:r>
         <w:rPr>
           <w:rFonts w:hint="eastAsia"/>
@@ -975,11 +943,6 @@
       </w:r>
     </w:p>
     <w:p>
-      <w:pPr>
-        <w:rPr>
-          <w:rFonts w:hint="eastAsia"/>
-        </w:rPr>
-      </w:pPr>
       <w:r>
         <w:rPr>
           <w:rFonts w:hint="eastAsia"/>
@@ -994,11 +957,6 @@
       </w:r>
     </w:p>
     <w:p>
-      <w:pPr>
-        <w:rPr>
-          <w:rFonts w:hint="eastAsia"/>
-        </w:rPr>
-      </w:pPr>
       <w:r>
         <w:rPr>
           <w:rFonts w:hint="eastAsia"/>
@@ -1097,6 +1055,56 @@
     </w:sectPr>
   </w:body>
 </w:document>
+</file>
+
+<file path=word/endnotes.xml><?xml version="1.0" encoding="utf-8"?>
+<w:endnotes xmlns:wpc="http://schemas.microsoft.com/office/word/2010/wordprocessingCanvas" xmlns:cx="http://schemas.microsoft.com/office/drawing/2014/chartex" xmlns:cx1="http://schemas.microsoft.com/office/drawing/2015/9/8/chartex" xmlns:cx2="http://schemas.microsoft.com/office/drawing/2015/10/21/chartex" xmlns:cx3="http://schemas.microsoft.com/office/drawing/2016/5/9/chartex" xmlns:cx4="http://schemas.microsoft.com/office/drawing/2016/5/10/chartex" xmlns:cx5="http://schemas.microsoft.com/office/drawing/2016/5/11/chartex" xmlns:cx6="http://schemas.microsoft.com/office/drawing/2016/5/12/chartex" xmlns:cx7="http://schemas.microsoft.com/office/drawing/2016/5/13/chartex" xmlns:cx8="http://schemas.microsoft.com/office/drawing/2016/5/14/chartex" xmlns:mc="http://schemas.openxmlformats.org/markup-compatibility/2006" xmlns:aink="http://schemas.microsoft.com/office/drawing/2016/ink" xmlns:am3d="http://schemas.microsoft.com/office/drawing/2017/model3d" xmlns:o="urn:schemas-microsoft-com:office:office" xmlns:r="http://schemas.openxmlformats.org/officeDocument/2006/relationships" xmlns:m="http://schemas.openxmlformats.org/officeDocument/2006/math" xmlns:v="urn:schemas-microsoft-com:vml" xmlns:wp14="http://schemas.microsoft.com/office/word/2010/wordprocessingDrawing" xmlns:wp="http://schemas.openxmlformats.org/drawingml/2006/wordprocessingDrawing" xmlns:w10="urn:schemas-microsoft-com:office:word" xmlns:w="http://schemas.openxmlformats.org/wordprocessingml/2006/main" xmlns:w14="http://schemas.microsoft.com/office/word/2010/wordml" xmlns:w15="http://schemas.microsoft.com/office/word/2012/wordml" xmlns:w16cid="http://schemas.microsoft.com/office/word/2016/wordml/cid" xmlns:w16se="http://schemas.microsoft.com/office/word/2015/wordml/symex" xmlns:wpg="http://schemas.microsoft.com/office/word/2010/wordprocessingGroup" xmlns:wpi="http://schemas.microsoft.com/office/word/2010/wordprocessingInk" xmlns:wne="http://schemas.microsoft.com/office/word/2006/wordml" xmlns:wps="http://schemas.microsoft.com/office/word/2010/wordprocessingShape" mc:Ignorable="w14 w15 w16se w16cid wp14">
+  <w:endnote w:type="separator" w:id="-1">
+    <w:p>
+      <w:pPr>
+        <w:spacing w:after="0" w:line="240" w:lineRule="auto"/>
+      </w:pPr>
+      <w:r>
+        <w:separator/>
+      </w:r>
+    </w:p>
+  </w:endnote>
+  <w:endnote w:type="continuationSeparator" w:id="0">
+    <w:p>
+      <w:pPr>
+        <w:spacing w:after="0" w:line="240" w:lineRule="auto"/>
+      </w:pPr>
+      <w:r>
+        <w:continuationSeparator/>
+      </w:r>
+    </w:p>
+  </w:endnote>
+</w:endnotes>
+</file>
+
+<file path=word/footnotes.xml><?xml version="1.0" encoding="utf-8"?>
+<w:footnotes xmlns:wpc="http://schemas.microsoft.com/office/word/2010/wordprocessingCanvas" xmlns:cx="http://schemas.microsoft.com/office/drawing/2014/chartex" xmlns:cx1="http://schemas.microsoft.com/office/drawing/2015/9/8/chartex" xmlns:cx2="http://schemas.microsoft.com/office/drawing/2015/10/21/chartex" xmlns:cx3="http://schemas.microsoft.com/office/drawing/2016/5/9/chartex" xmlns:cx4="http://schemas.microsoft.com/office/drawing/2016/5/10/chartex" xmlns:cx5="http://schemas.microsoft.com/office/drawing/2016/5/11/chartex" xmlns:cx6="http://schemas.microsoft.com/office/drawing/2016/5/12/chartex" xmlns:cx7="http://schemas.microsoft.com/office/drawing/2016/5/13/chartex" xmlns:cx8="http://schemas.microsoft.com/office/drawing/2016/5/14/chartex" xmlns:mc="http://schemas.openxmlformats.org/markup-compatibility/2006" xmlns:aink="http://schemas.microsoft.com/office/drawing/2016/ink" xmlns:am3d="http://schemas.microsoft.com/office/drawing/2017/model3d" xmlns:o="urn:schemas-microsoft-com:office:office" xmlns:r="http://schemas.openxmlformats.org/officeDocument/2006/relationships" xmlns:m="http://schemas.openxmlformats.org/officeDocument/2006/math" xmlns:v="urn:schemas-microsoft-com:vml" xmlns:wp14="http://schemas.microsoft.com/office/word/2010/wordprocessingDrawing" xmlns:wp="http://schemas.openxmlformats.org/drawingml/2006/wordprocessingDrawing" xmlns:w10="urn:schemas-microsoft-com:office:word" xmlns:w="http://schemas.openxmlformats.org/wordprocessingml/2006/main" xmlns:w14="http://schemas.microsoft.com/office/word/2010/wordml" xmlns:w15="http://schemas.microsoft.com/office/word/2012/wordml" xmlns:w16cid="http://schemas.microsoft.com/office/word/2016/wordml/cid" xmlns:w16se="http://schemas.microsoft.com/office/word/2015/wordml/symex" xmlns:wpg="http://schemas.microsoft.com/office/word/2010/wordprocessingGroup" xmlns:wpi="http://schemas.microsoft.com/office/word/2010/wordprocessingInk" xmlns:wne="http://schemas.microsoft.com/office/word/2006/wordml" xmlns:wps="http://schemas.microsoft.com/office/word/2010/wordprocessingShape" mc:Ignorable="w14 w15 w16se w16cid wp14">
+  <w:footnote w:type="separator" w:id="-1">
+    <w:p>
+      <w:pPr>
+        <w:spacing w:after="0" w:line="240" w:lineRule="auto"/>
+      </w:pPr>
+      <w:r>
+        <w:separator/>
+      </w:r>
+    </w:p>
+  </w:footnote>
+  <w:footnote w:type="continuationSeparator" w:id="0">
+    <w:p>
+      <w:pPr>
+        <w:spacing w:after="0" w:line="240" w:lineRule="auto"/>
+      </w:pPr>
+      <w:r>
+        <w:continuationSeparator/>
+      </w:r>
+    </w:p>
+  </w:footnote>
+</w:footnotes>
 </file>
 
 <file path=word/styles.xml><?xml version="1.0" encoding="utf-8"?>
@@ -1116,7 +1124,7 @@
       </w:pPr>
     </w:pPrDefault>
   </w:docDefaults>
-  <w:latentStyles w:defLockedState="0" w:defUIPriority="99" w:defSemiHidden="0" w:defUnhideWhenUsed="0" w:defQFormat="0" w:count="376">
+  <w:latentStyles w:defLockedState="0" w:defUIPriority="99" w:defSemiHidden="0" w:defUnhideWhenUsed="0" w:defQFormat="0" w:count="377">
     <w:lsdException w:name="Normal" w:uiPriority="0" w:qFormat="1"/>
     <w:lsdException w:name="heading 1" w:uiPriority="9" w:qFormat="1"/>
     <w:lsdException w:name="heading 2" w:semiHidden="1" w:uiPriority="9" w:unhideWhenUsed="1" w:qFormat="1"/>
@@ -1222,7 +1230,6 @@
     <w:lsdException w:name="HTML Sample" w:semiHidden="1" w:unhideWhenUsed="1"/>
     <w:lsdException w:name="HTML Typewriter" w:semiHidden="1" w:unhideWhenUsed="1"/>
     <w:lsdException w:name="HTML Variable" w:semiHidden="1" w:unhideWhenUsed="1"/>
-    <w:lsdException w:name="Normal Table" w:semiHidden="1" w:unhideWhenUsed="1"/>
     <w:lsdException w:name="annotation subject" w:semiHidden="1" w:unhideWhenUsed="1"/>
     <w:lsdException w:name="No List" w:semiHidden="1" w:unhideWhenUsed="1"/>
     <w:lsdException w:name="Outline List 1" w:semiHidden="1" w:unhideWhenUsed="1"/>
@@ -1269,10 +1276,8 @@
     <w:lsdException w:name="Table Subtle 2" w:semiHidden="1" w:unhideWhenUsed="1"/>
     <w:lsdException w:name="Table Web 1" w:semiHidden="1" w:unhideWhenUsed="1"/>
     <w:lsdException w:name="Table Web 2" w:semiHidden="1" w:unhideWhenUsed="1"/>
-    <w:lsdException w:name="Table Web 3" w:semiHidden="1" w:unhideWhenUsed="1"/>
     <w:lsdException w:name="Balloon Text" w:semiHidden="1" w:unhideWhenUsed="1"/>
     <w:lsdException w:name="Table Grid" w:uiPriority="39"/>
-    <w:lsdException w:name="Table Theme" w:semiHidden="1" w:unhideWhenUsed="1"/>
     <w:lsdException w:name="Placeholder Text" w:semiHidden="1"/>
     <w:lsdException w:name="No Spacing" w:uiPriority="1" w:qFormat="1"/>
     <w:lsdException w:name="Light Shading" w:uiPriority="60"/>
@@ -1493,6 +1498,7 @@
     <w:lsdException w:name="Hashtag" w:semiHidden="1" w:unhideWhenUsed="1"/>
     <w:lsdException w:name="Unresolved Mention" w:semiHidden="1" w:unhideWhenUsed="1"/>
     <w:lsdException w:name="Smart Link" w:semiHidden="1" w:unhideWhenUsed="1"/>
+    <w:lsdException w:name="Smart Link Error" w:semiHidden="1" w:unhideWhenUsed="1"/>
   </w:latentStyles>
   <w:style w:type="paragraph" w:default="1" w:styleId="Normal">
     <w:name w:val="Normal"/>

</xml_diff>